<commit_message>
fix decision bugs and statistics monthly report
</commit_message>
<xml_diff>
--- a/app/Templates/ConvocationSuspendu.docx
+++ b/app/Templates/ConvocationSuspendu.docx
@@ -1,6 +1,6 @@
 
 <file path=word/document.xml><?xml version="1.0" encoding="utf-8"?>
-<w:document xmlns:wpc="http://schemas.microsoft.com/office/word/2010/wordprocessingCanvas" xmlns:mc="http://schemas.openxmlformats.org/markup-compatibility/2006" xmlns:o="urn:schemas-microsoft-com:office:office" xmlns:r="http://schemas.openxmlformats.org/officeDocument/2006/relationships" xmlns:m="http://schemas.openxmlformats.org/officeDocument/2006/math" xmlns:v="urn:schemas-microsoft-com:vml" xmlns:wp14="http://schemas.microsoft.com/office/word/2010/wordprocessingDrawing" xmlns:wp="http://schemas.openxmlformats.org/drawingml/2006/wordprocessingDrawing" xmlns:w10="urn:schemas-microsoft-com:office:word" xmlns:w="http://schemas.openxmlformats.org/wordprocessingml/2006/main" xmlns:w14="http://schemas.microsoft.com/office/word/2010/wordml" xmlns:wpg="http://schemas.microsoft.com/office/word/2010/wordprocessingGroup" xmlns:wpi="http://schemas.microsoft.com/office/word/2010/wordprocessingInk" xmlns:wne="http://schemas.microsoft.com/office/word/2006/wordml" xmlns:wps="http://schemas.microsoft.com/office/word/2010/wordprocessingShape" mc:Ignorable="w14 wp14">
+<w:document xmlns:ve="http://schemas.openxmlformats.org/markup-compatibility/2006" xmlns:o="urn:schemas-microsoft-com:office:office" xmlns:r="http://schemas.openxmlformats.org/officeDocument/2006/relationships" xmlns:m="http://schemas.openxmlformats.org/officeDocument/2006/math" xmlns:v="urn:schemas-microsoft-com:vml" xmlns:wp="http://schemas.openxmlformats.org/drawingml/2006/wordprocessingDrawing" xmlns:w10="urn:schemas-microsoft-com:office:word" xmlns:w="http://schemas.openxmlformats.org/wordprocessingml/2006/main" xmlns:wne="http://schemas.microsoft.com/office/word/2006/wordml">
   <w:body>
     <w:p>
       <w:pPr>
@@ -63,7 +63,37 @@
           <w:rtl/>
           <w:lang w:bidi="ar-DZ"/>
         </w:rPr>
-        <w:t>ولايـــة عـيــن تـمـوشـنــت.</w:t>
+        <w:t xml:space="preserve">ولايـــة عـيــن </w:t>
+      </w:r>
+      <w:proofErr w:type="spellStart"/>
+      <w:r>
+        <w:rPr>
+          <w:rFonts w:hint="cs"/>
+          <w:b/>
+          <w:bCs/>
+          <w:i/>
+          <w:iCs/>
+          <w:sz w:val="24"/>
+          <w:szCs w:val="24"/>
+          <w:rtl/>
+          <w:lang w:bidi="ar-DZ"/>
+        </w:rPr>
+        <w:t>تـمـوشـنــت</w:t>
+      </w:r>
+      <w:proofErr w:type="spellEnd"/>
+      <w:r>
+        <w:rPr>
+          <w:rFonts w:hint="cs"/>
+          <w:b/>
+          <w:bCs/>
+          <w:i/>
+          <w:iCs/>
+          <w:sz w:val="24"/>
+          <w:szCs w:val="24"/>
+          <w:rtl/>
+          <w:lang w:bidi="ar-DZ"/>
+        </w:rPr>
+        <w:t>.</w:t>
       </w:r>
     </w:p>
     <w:p>
@@ -94,48 +124,84 @@
           <w:rtl/>
           <w:lang w:bidi="ar-DZ"/>
         </w:rPr>
-        <w:t xml:space="preserve">مـديـريـة الـنـشـاط الإجـتـمـاعـي والـتـضـامـن.                          </w:t>
-      </w:r>
-      <w:r>
-        <w:rPr>
-          <w:b/>
-          <w:bCs/>
-          <w:i/>
-          <w:iCs/>
-          <w:sz w:val="24"/>
-          <w:szCs w:val="24"/>
-          <w:lang w:bidi="ar-DZ"/>
-        </w:rPr>
-        <w:t xml:space="preserve">                      </w:t>
-      </w:r>
-      <w:r>
-        <w:rPr>
-          <w:rFonts w:hint="cs"/>
-          <w:b/>
-          <w:bCs/>
-          <w:i/>
-          <w:iCs/>
-          <w:sz w:val="24"/>
-          <w:szCs w:val="24"/>
-          <w:rtl/>
-          <w:lang w:bidi="ar-DZ"/>
-        </w:rPr>
-        <w:t xml:space="preserve">   </w:t>
-      </w:r>
-      <w:r>
-        <w:rPr>
-          <w:rFonts w:hint="cs"/>
-          <w:b/>
-          <w:bCs/>
-          <w:i/>
-          <w:iCs/>
-          <w:sz w:val="24"/>
-          <w:szCs w:val="24"/>
-          <w:u w:val="single"/>
-          <w:rtl/>
-          <w:lang w:bidi="ar-DZ"/>
-        </w:rPr>
-        <w:t>عين تموشنت في</w:t>
+        <w:t xml:space="preserve">مـديـريـة الـنـشـاط </w:t>
+      </w:r>
+      <w:proofErr w:type="spellStart"/>
+      <w:r>
+        <w:rPr>
+          <w:rFonts w:hint="cs"/>
+          <w:b/>
+          <w:bCs/>
+          <w:i/>
+          <w:iCs/>
+          <w:sz w:val="24"/>
+          <w:szCs w:val="24"/>
+          <w:rtl/>
+          <w:lang w:bidi="ar-DZ"/>
+        </w:rPr>
+        <w:t>الإجـتـمـاعـي</w:t>
+      </w:r>
+      <w:proofErr w:type="spellEnd"/>
+      <w:r>
+        <w:rPr>
+          <w:rFonts w:hint="cs"/>
+          <w:b/>
+          <w:bCs/>
+          <w:i/>
+          <w:iCs/>
+          <w:sz w:val="24"/>
+          <w:szCs w:val="24"/>
+          <w:rtl/>
+          <w:lang w:bidi="ar-DZ"/>
+        </w:rPr>
+        <w:t xml:space="preserve"> والـتـضـامـن.                          </w:t>
+      </w:r>
+      <w:r>
+        <w:rPr>
+          <w:rFonts w:hint="cs"/>
+          <w:b/>
+          <w:bCs/>
+          <w:i/>
+          <w:iCs/>
+          <w:sz w:val="24"/>
+          <w:szCs w:val="24"/>
+          <w:u w:val="single"/>
+          <w:rtl/>
+          <w:lang w:bidi="ar-DZ"/>
+        </w:rPr>
+        <w:t xml:space="preserve">عين </w:t>
+      </w:r>
+      <w:proofErr w:type="spellStart"/>
+      <w:r>
+        <w:rPr>
+          <w:rFonts w:hint="cs"/>
+          <w:b/>
+          <w:bCs/>
+          <w:i/>
+          <w:iCs/>
+          <w:sz w:val="24"/>
+          <w:szCs w:val="24"/>
+          <w:u w:val="single"/>
+          <w:rtl/>
+          <w:lang w:bidi="ar-DZ"/>
+        </w:rPr>
+        <w:t>تموشنت</w:t>
+      </w:r>
+      <w:proofErr w:type="spellEnd"/>
+      <w:r>
+        <w:rPr>
+          <w:rFonts w:hint="cs"/>
+          <w:b/>
+          <w:bCs/>
+          <w:i/>
+          <w:iCs/>
+          <w:sz w:val="24"/>
+          <w:szCs w:val="24"/>
+          <w:u w:val="single"/>
+          <w:rtl/>
+          <w:lang w:bidi="ar-DZ"/>
+        </w:rPr>
+        <w:t xml:space="preserve"> في</w:t>
       </w:r>
       <w:r>
         <w:rPr>
@@ -221,19 +287,35 @@
           <w:lang w:bidi="ar-DZ"/>
         </w:rPr>
       </w:pPr>
-      <w:r>
-        <w:rPr>
-          <w:rFonts w:hint="cs"/>
-          <w:b/>
-          <w:bCs/>
-          <w:i/>
-          <w:iCs/>
-          <w:sz w:val="24"/>
-          <w:szCs w:val="24"/>
-          <w:rtl/>
-          <w:lang w:bidi="ar-DZ"/>
-        </w:rPr>
-        <w:t xml:space="preserve">مكتب : منحة المعوقين </w:t>
+      <w:proofErr w:type="gramStart"/>
+      <w:r>
+        <w:rPr>
+          <w:rFonts w:hint="cs"/>
+          <w:b/>
+          <w:bCs/>
+          <w:i/>
+          <w:iCs/>
+          <w:sz w:val="24"/>
+          <w:szCs w:val="24"/>
+          <w:rtl/>
+          <w:lang w:bidi="ar-DZ"/>
+        </w:rPr>
+        <w:t>مكتب :</w:t>
+      </w:r>
+      <w:proofErr w:type="gramEnd"/>
+      <w:r>
+        <w:rPr>
+          <w:rFonts w:hint="cs"/>
+          <w:b/>
+          <w:bCs/>
+          <w:i/>
+          <w:iCs/>
+          <w:sz w:val="24"/>
+          <w:szCs w:val="24"/>
+          <w:rtl/>
+          <w:lang w:bidi="ar-DZ"/>
+        </w:rPr>
+        <w:t xml:space="preserve"> منحة المعوقين </w:t>
       </w:r>
     </w:p>
     <w:p>
@@ -254,16 +336,19 @@
       </w:pPr>
       <w:r>
         <w:rPr>
-          <w:b/>
-          <w:bCs/>
-          <w:i/>
-          <w:iCs/>
-          <w:sz w:val="28"/>
-          <w:szCs w:val="28"/>
-          <w:lang w:bidi="ar-DZ"/>
-        </w:rPr>
-        <w:t xml:space="preserve">                                                                    </w:t>
-      </w:r>
+          <w:rFonts w:hint="cs"/>
+          <w:b/>
+          <w:bCs/>
+          <w:i/>
+          <w:iCs/>
+          <w:sz w:val="28"/>
+          <w:szCs w:val="28"/>
+          <w:rtl/>
+          <w:lang w:bidi="ar-DZ"/>
+        </w:rPr>
+        <w:t xml:space="preserve">                                                                       </w:t>
+      </w:r>
+      <w:proofErr w:type="gramStart"/>
       <w:r>
         <w:rPr>
           <w:rFonts w:hint="cs"/>
@@ -290,59 +375,86 @@
           <w:rtl/>
           <w:lang w:bidi="ar-DZ"/>
         </w:rPr>
-        <w:t xml:space="preserve"> : </w:t>
-      </w:r>
-      <w:r>
-        <w:rPr>
-          <w:b/>
-          <w:bCs/>
-          <w:i/>
-          <w:iCs/>
-          <w:sz w:val="28"/>
-          <w:szCs w:val="28"/>
-          <w:lang w:bidi="ar-DZ"/>
-        </w:rPr>
-        <w:t xml:space="preserve">${nomAr} </w:t>
-      </w:r>
-      <w:r>
-        <w:rPr>
-          <w:rFonts w:hint="cs"/>
-          <w:b/>
-          <w:bCs/>
-          <w:i/>
-          <w:iCs/>
-          <w:sz w:val="28"/>
-          <w:szCs w:val="28"/>
-          <w:rtl/>
-          <w:lang w:bidi="ar-DZ"/>
-        </w:rPr>
-        <w:t xml:space="preserve">   </w:t>
-      </w:r>
-      <w:r>
-        <w:rPr>
-          <w:b/>
-          <w:bCs/>
-          <w:i/>
-          <w:iCs/>
-          <w:sz w:val="28"/>
-          <w:szCs w:val="28"/>
-          <w:lang w:bidi="ar-DZ"/>
-        </w:rPr>
-        <w:t>${prenAr}</w:t>
-      </w:r>
-      <w:r>
-        <w:rPr>
-          <w:rFonts w:hint="cs"/>
-          <w:b/>
-          <w:bCs/>
-          <w:i/>
-          <w:iCs/>
-          <w:sz w:val="28"/>
-          <w:szCs w:val="28"/>
-          <w:rtl/>
-          <w:lang w:bidi="ar-DZ"/>
-        </w:rPr>
-        <w:t xml:space="preserve">             </w:t>
+        <w:t xml:space="preserve"> :</w:t>
+      </w:r>
+      <w:proofErr w:type="gramEnd"/>
+      <w:r>
+        <w:rPr>
+          <w:rFonts w:hint="cs"/>
+          <w:b/>
+          <w:bCs/>
+          <w:i/>
+          <w:iCs/>
+          <w:sz w:val="28"/>
+          <w:szCs w:val="28"/>
+          <w:rtl/>
+          <w:lang w:bidi="ar-DZ"/>
+        </w:rPr>
+        <w:t xml:space="preserve"> </w:t>
+      </w:r>
+      <w:r>
+        <w:rPr>
+          <w:b/>
+          <w:bCs/>
+          <w:i/>
+          <w:iCs/>
+          <w:sz w:val="28"/>
+          <w:szCs w:val="28"/>
+          <w:lang w:bidi="ar-DZ"/>
+        </w:rPr>
+        <w:t>${</w:t>
+      </w:r>
+      <w:proofErr w:type="spellStart"/>
+      <w:r>
+        <w:rPr>
+          <w:b/>
+          <w:bCs/>
+          <w:i/>
+          <w:iCs/>
+          <w:sz w:val="28"/>
+          <w:szCs w:val="28"/>
+          <w:lang w:bidi="ar-DZ"/>
+        </w:rPr>
+        <w:t>nomAr</w:t>
+      </w:r>
+      <w:proofErr w:type="spellEnd"/>
+      <w:r>
+        <w:rPr>
+          <w:b/>
+          <w:bCs/>
+          <w:i/>
+          <w:iCs/>
+          <w:sz w:val="28"/>
+          <w:szCs w:val="28"/>
+          <w:lang w:bidi="ar-DZ"/>
+        </w:rPr>
+        <w:t>} ${</w:t>
+      </w:r>
+      <w:proofErr w:type="spellStart"/>
+      <w:r>
+        <w:rPr>
+          <w:b/>
+          <w:bCs/>
+          <w:i/>
+          <w:iCs/>
+          <w:sz w:val="28"/>
+          <w:szCs w:val="28"/>
+          <w:lang w:bidi="ar-DZ"/>
+        </w:rPr>
+        <w:t>prenAr</w:t>
+      </w:r>
+      <w:proofErr w:type="spellEnd"/>
+      <w:r>
+        <w:rPr>
+          <w:b/>
+          <w:bCs/>
+          <w:i/>
+          <w:iCs/>
+          <w:sz w:val="28"/>
+          <w:szCs w:val="28"/>
+          <w:lang w:bidi="ar-DZ"/>
+        </w:rPr>
+        <w:t>}</w:t>
       </w:r>
     </w:p>
     <w:p>
@@ -374,59 +486,61 @@
           <w:rtl/>
           <w:lang w:bidi="ar-DZ"/>
         </w:rPr>
-        <w:t xml:space="preserve">                                                                       </w:t>
-      </w:r>
-      <w:r>
-        <w:rPr>
-          <w:b/>
-          <w:bCs/>
-          <w:i/>
-          <w:iCs/>
-          <w:sz w:val="28"/>
-          <w:szCs w:val="28"/>
-          <w:lang w:bidi="ar-DZ"/>
-        </w:rPr>
-        <w:t>${addAr}</w:t>
-      </w:r>
-      <w:r>
-        <w:rPr>
-          <w:rFonts w:hint="cs"/>
-          <w:b/>
-          <w:bCs/>
-          <w:i/>
-          <w:iCs/>
-          <w:sz w:val="28"/>
-          <w:szCs w:val="28"/>
-          <w:rtl/>
-          <w:lang w:bidi="ar-DZ"/>
-        </w:rPr>
-        <w:t xml:space="preserve">  </w:t>
-      </w:r>
-      <w:r>
-        <w:rPr>
-          <w:b/>
-          <w:bCs/>
-          <w:i/>
-          <w:iCs/>
-          <w:sz w:val="28"/>
-          <w:szCs w:val="28"/>
-          <w:lang w:bidi="ar-DZ"/>
-        </w:rPr>
-        <w:t xml:space="preserve"> </w:t>
-      </w:r>
-      <w:r>
-        <w:rPr>
-          <w:rFonts w:hint="cs"/>
-          <w:b/>
-          <w:bCs/>
-          <w:i/>
-          <w:iCs/>
-          <w:sz w:val="28"/>
-          <w:szCs w:val="28"/>
-          <w:rtl/>
-          <w:lang w:bidi="ar-DZ"/>
-        </w:rPr>
-        <w:t xml:space="preserve"> </w:t>
+        <w:t xml:space="preserve">                                                                          </w:t>
+      </w:r>
+      <w:r>
+        <w:rPr>
+          <w:b/>
+          <w:bCs/>
+          <w:i/>
+          <w:iCs/>
+          <w:sz w:val="28"/>
+          <w:szCs w:val="28"/>
+          <w:lang w:bidi="ar-DZ"/>
+        </w:rPr>
+        <w:t>${</w:t>
+      </w:r>
+      <w:proofErr w:type="spellStart"/>
+      <w:proofErr w:type="gramStart"/>
+      <w:r>
+        <w:rPr>
+          <w:b/>
+          <w:bCs/>
+          <w:i/>
+          <w:iCs/>
+          <w:sz w:val="28"/>
+          <w:szCs w:val="28"/>
+          <w:lang w:bidi="ar-DZ"/>
+        </w:rPr>
+        <w:t>addAr</w:t>
+      </w:r>
+      <w:proofErr w:type="spellEnd"/>
+      <w:proofErr w:type="gramEnd"/>
+      <w:r>
+        <w:rPr>
+          <w:b/>
+          <w:bCs/>
+          <w:i/>
+          <w:iCs/>
+          <w:sz w:val="28"/>
+          <w:szCs w:val="28"/>
+          <w:lang w:bidi="ar-DZ"/>
+        </w:rPr>
+        <w:t>}</w:t>
+      </w:r>
+      <w:r>
+        <w:rPr>
+          <w:rFonts w:hint="cs"/>
+          <w:b/>
+          <w:bCs/>
+          <w:i/>
+          <w:iCs/>
+          <w:sz w:val="28"/>
+          <w:szCs w:val="28"/>
+          <w:rtl/>
+          <w:lang w:bidi="ar-DZ"/>
+        </w:rPr>
+        <w:t xml:space="preserve">      </w:t>
       </w:r>
     </w:p>
     <w:p>
@@ -462,33 +576,47 @@
           <w:rtl/>
           <w:lang w:bidi="ar-DZ"/>
         </w:rPr>
-        <w:t xml:space="preserve">                                                                   </w:t>
-      </w:r>
-      <w:r>
-        <w:rPr>
-          <w:b/>
-          <w:bCs/>
-          <w:i/>
-          <w:iCs/>
-          <w:sz w:val="28"/>
-          <w:szCs w:val="28"/>
-          <w:lang w:bidi="ar-DZ"/>
-        </w:rPr>
-        <w:t>${communeAr}</w:t>
-      </w:r>
-      <w:r>
-        <w:rPr>
-          <w:rFonts w:hint="cs"/>
-          <w:b/>
-          <w:bCs/>
-          <w:i/>
-          <w:iCs/>
-          <w:sz w:val="28"/>
-          <w:szCs w:val="28"/>
-          <w:rtl/>
-          <w:lang w:bidi="ar-DZ"/>
-        </w:rPr>
-        <w:t xml:space="preserve"> </w:t>
+        <w:t xml:space="preserve">                                                                           </w:t>
+      </w:r>
+      <w:r>
+        <w:rPr>
+          <w:b/>
+          <w:bCs/>
+          <w:i/>
+          <w:iCs/>
+          <w:sz w:val="28"/>
+          <w:szCs w:val="28"/>
+          <w:lang w:bidi="ar-DZ"/>
+        </w:rPr>
+        <w:t>${</w:t>
+      </w:r>
+      <w:proofErr w:type="spellStart"/>
+      <w:proofErr w:type="gramStart"/>
+      <w:r>
+        <w:rPr>
+          <w:b/>
+          <w:bCs/>
+          <w:i/>
+          <w:iCs/>
+          <w:sz w:val="28"/>
+          <w:szCs w:val="28"/>
+          <w:lang w:bidi="ar-DZ"/>
+        </w:rPr>
+        <w:t>communeAr</w:t>
+      </w:r>
+      <w:proofErr w:type="spellEnd"/>
+      <w:proofErr w:type="gramEnd"/>
+      <w:r>
+        <w:rPr>
+          <w:b/>
+          <w:bCs/>
+          <w:i/>
+          <w:iCs/>
+          <w:sz w:val="28"/>
+          <w:szCs w:val="28"/>
+          <w:lang w:bidi="ar-DZ"/>
+        </w:rPr>
+        <w:t>}</w:t>
       </w:r>
     </w:p>
     <w:p>
@@ -508,44 +636,6 @@
           <w:lang w:bidi="ar-DZ"/>
         </w:rPr>
       </w:pPr>
-      <w:r>
-        <w:rPr>
-          <w:b/>
-          <w:bCs/>
-          <w:i/>
-          <w:iCs/>
-          <w:sz w:val="28"/>
-          <w:szCs w:val="28"/>
-          <w:lang w:bidi="ar-DZ"/>
-        </w:rPr>
-        <w:t xml:space="preserve">        </w:t>
-      </w:r>
-      <w:r>
-        <w:rPr>
-          <w:rFonts w:hint="cs"/>
-          <w:b/>
-          <w:bCs/>
-          <w:i/>
-          <w:iCs/>
-          <w:sz w:val="28"/>
-          <w:szCs w:val="28"/>
-          <w:rtl/>
-          <w:lang w:bidi="ar-DZ"/>
-        </w:rPr>
-        <w:t xml:space="preserve">      </w:t>
-      </w:r>
-      <w:r>
-        <w:rPr>
-          <w:b/>
-          <w:bCs/>
-          <w:i/>
-          <w:iCs/>
-          <w:sz w:val="28"/>
-          <w:szCs w:val="28"/>
-          <w:lang w:bidi="ar-DZ"/>
-        </w:rPr>
-        <w:t xml:space="preserve">                                            </w:t>
-      </w:r>
     </w:p>
     <w:p>
       <w:pPr>
@@ -570,6 +660,7 @@
         </w:rPr>
         <w:t xml:space="preserve"> **</w:t>
       </w:r>
+      <w:proofErr w:type="spellStart"/>
       <w:r>
         <w:rPr>
           <w:rFonts w:hint="cs"/>
@@ -582,6 +673,7 @@
         </w:rPr>
         <w:t>إســــــتــــدعـــــــــــاء</w:t>
       </w:r>
+      <w:proofErr w:type="spellEnd"/>
       <w:r>
         <w:rPr>
           <w:b/>
@@ -619,7 +711,33 @@
           <w:rtl/>
           <w:lang w:bidi="ar-DZ"/>
         </w:rPr>
-        <w:t xml:space="preserve">يـشـرفـني أن أدعـوكـم لـلـحـضـور إلـى مـديـريـة الـنـشـاط الاجتماعي و الـتـضـامـن </w:t>
+        <w:t xml:space="preserve">يـشـرفـني أن </w:t>
+      </w:r>
+      <w:proofErr w:type="gramStart"/>
+      <w:r>
+        <w:rPr>
+          <w:rFonts w:asciiTheme="majorBidi" w:hAnsiTheme="majorBidi" w:cstheme="majorBidi"/>
+          <w:i/>
+          <w:iCs/>
+          <w:sz w:val="28"/>
+          <w:szCs w:val="28"/>
+          <w:rtl/>
+          <w:lang w:bidi="ar-DZ"/>
+        </w:rPr>
+        <w:t>أدعـوكـم</w:t>
+      </w:r>
+      <w:proofErr w:type="gramEnd"/>
+      <w:r>
+        <w:rPr>
+          <w:rFonts w:asciiTheme="majorBidi" w:hAnsiTheme="majorBidi" w:cstheme="majorBidi"/>
+          <w:i/>
+          <w:iCs/>
+          <w:sz w:val="28"/>
+          <w:szCs w:val="28"/>
+          <w:rtl/>
+          <w:lang w:bidi="ar-DZ"/>
+        </w:rPr>
+        <w:t xml:space="preserve"> لـلـحـضـور إلـى مـديـريـة الـنـشـاط الاجتماعي و الـتـضـامـن </w:t>
       </w:r>
     </w:p>
     <w:p>
@@ -753,8 +871,48 @@
           <w:rtl/>
           <w:lang w:bidi="ar-DZ"/>
         </w:rPr>
-        <w:t xml:space="preserve"> حـي مـحـمـد مـزيـان  عـيـن تـمـوشـنـت</w:t>
-      </w:r>
+        <w:t xml:space="preserve"> حـي مـحـمـد </w:t>
+      </w:r>
+      <w:proofErr w:type="spellStart"/>
+      <w:r>
+        <w:rPr>
+          <w:rFonts w:asciiTheme="majorBidi" w:hAnsiTheme="majorBidi" w:cstheme="majorBidi"/>
+          <w:i/>
+          <w:iCs/>
+          <w:sz w:val="28"/>
+          <w:szCs w:val="28"/>
+          <w:rtl/>
+          <w:lang w:bidi="ar-DZ"/>
+        </w:rPr>
+        <w:t>مـزيـان</w:t>
+      </w:r>
+      <w:proofErr w:type="spellEnd"/>
+      <w:r>
+        <w:rPr>
+          <w:rFonts w:asciiTheme="majorBidi" w:hAnsiTheme="majorBidi" w:cstheme="majorBidi"/>
+          <w:i/>
+          <w:iCs/>
+          <w:sz w:val="28"/>
+          <w:szCs w:val="28"/>
+          <w:rtl/>
+          <w:lang w:bidi="ar-DZ"/>
+        </w:rPr>
+        <w:t xml:space="preserve">  عـيـن </w:t>
+      </w:r>
+      <w:proofErr w:type="spellStart"/>
+      <w:r>
+        <w:rPr>
+          <w:rFonts w:asciiTheme="majorBidi" w:hAnsiTheme="majorBidi" w:cstheme="majorBidi"/>
+          <w:i/>
+          <w:iCs/>
+          <w:sz w:val="28"/>
+          <w:szCs w:val="28"/>
+          <w:rtl/>
+          <w:lang w:bidi="ar-DZ"/>
+        </w:rPr>
+        <w:t>تـمـوشـنـت</w:t>
+      </w:r>
+      <w:proofErr w:type="spellEnd"/>
     </w:p>
     <w:p>
       <w:pPr>
@@ -772,6 +930,7 @@
           <w:lang w:bidi="ar-DZ"/>
         </w:rPr>
       </w:pPr>
+      <w:proofErr w:type="gramStart"/>
       <w:r>
         <w:rPr>
           <w:rFonts w:asciiTheme="majorBidi" w:hAnsiTheme="majorBidi" w:cstheme="majorBidi"/>
@@ -877,6 +1036,7 @@
         </w:rPr>
         <w:t>ـة  :</w:t>
       </w:r>
+      <w:proofErr w:type="gramEnd"/>
       <w:r>
         <w:rPr>
           <w:rFonts w:asciiTheme="majorBidi" w:hAnsiTheme="majorBidi" w:cstheme="majorBidi"/>
@@ -1021,8 +1181,22 @@
           <w:rtl/>
           <w:lang w:bidi="ar-DZ"/>
         </w:rPr>
-        <w:t xml:space="preserve"> 30 :</w:t>
-      </w:r>
+        <w:t xml:space="preserve"> </w:t>
+      </w:r>
+      <w:proofErr w:type="gramStart"/>
+      <w:r>
+        <w:rPr>
+          <w:rFonts w:asciiTheme="majorBidi" w:hAnsiTheme="majorBidi" w:cstheme="majorBidi"/>
+          <w:i/>
+          <w:iCs/>
+          <w:sz w:val="28"/>
+          <w:szCs w:val="28"/>
+          <w:rtl/>
+          <w:lang w:bidi="ar-DZ"/>
+        </w:rPr>
+        <w:t>30 :</w:t>
+      </w:r>
+      <w:proofErr w:type="gramEnd"/>
       <w:r>
         <w:rPr>
           <w:rFonts w:asciiTheme="majorBidi" w:hAnsiTheme="majorBidi" w:cstheme="majorBidi" w:hint="cs"/>
@@ -1046,18 +1220,6 @@
           <w:lang w:bidi="ar-DZ"/>
         </w:rPr>
         <w:t xml:space="preserve">  صباح</w:t>
-      </w:r>
-      <w:r>
-        <w:rPr>
-          <w:rFonts w:asciiTheme="majorBidi" w:hAnsiTheme="majorBidi" w:cstheme="majorBidi" w:hint="cs"/>
-          <w:i/>
-          <w:iCs/>
-          <w:sz w:val="28"/>
-          <w:szCs w:val="28"/>
-          <w:rtl/>
-          <w:lang w:bidi="ar-DZ"/>
-        </w:rPr>
-        <w:t xml:space="preserve"> </w:t>
       </w:r>
     </w:p>
     <w:p>
@@ -1126,7 +1288,33 @@
           <w:rtl/>
           <w:lang w:bidi="ar-DZ"/>
         </w:rPr>
-        <w:t xml:space="preserve">بطاقة الاعاقة </w:t>
+        <w:t xml:space="preserve">بطاقة </w:t>
+      </w:r>
+      <w:proofErr w:type="spellStart"/>
+      <w:r>
+        <w:rPr>
+          <w:rFonts w:asciiTheme="majorBidi" w:hAnsiTheme="majorBidi" w:cstheme="majorBidi" w:hint="cs"/>
+          <w:i/>
+          <w:iCs/>
+          <w:sz w:val="28"/>
+          <w:szCs w:val="28"/>
+          <w:rtl/>
+          <w:lang w:bidi="ar-DZ"/>
+        </w:rPr>
+        <w:t>الاعاقة</w:t>
+      </w:r>
+      <w:proofErr w:type="spellEnd"/>
+      <w:r>
+        <w:rPr>
+          <w:rFonts w:asciiTheme="majorBidi" w:hAnsiTheme="majorBidi" w:cstheme="majorBidi" w:hint="cs"/>
+          <w:i/>
+          <w:iCs/>
+          <w:sz w:val="28"/>
+          <w:szCs w:val="28"/>
+          <w:rtl/>
+          <w:lang w:bidi="ar-DZ"/>
+        </w:rPr>
+        <w:t xml:space="preserve"> </w:t>
       </w:r>
     </w:p>
     <w:p>
@@ -1252,51 +1440,79 @@
       </w:r>
       <w:r>
         <w:rPr>
-          <w:rFonts w:asciiTheme="majorBidi" w:hAnsiTheme="majorBidi" w:cstheme="majorBidi"/>
-          <w:i/>
-          <w:iCs/>
-          <w:sz w:val="28"/>
-          <w:szCs w:val="28"/>
-          <w:rtl/>
-          <w:lang w:bidi="ar-DZ"/>
-        </w:rPr>
-        <w:t xml:space="preserve"> </w:t>
-      </w:r>
-      <w:r>
-        <w:rPr>
-          <w:rFonts w:asciiTheme="majorBidi" w:hAnsiTheme="majorBidi" w:cstheme="majorBidi" w:hint="cs"/>
-          <w:i/>
-          <w:iCs/>
-          <w:sz w:val="28"/>
-          <w:szCs w:val="28"/>
-          <w:rtl/>
-          <w:lang w:bidi="ar-DZ"/>
-        </w:rPr>
-        <w:t xml:space="preserve">توقيف منحة المالية للمعوقين الخاصة بكم .  </w:t>
-      </w:r>
-      <w:r>
-        <w:rPr>
-          <w:rFonts w:asciiTheme="majorBidi" w:hAnsiTheme="majorBidi" w:cstheme="majorBidi"/>
-          <w:i/>
-          <w:iCs/>
-          <w:sz w:val="28"/>
-          <w:szCs w:val="28"/>
-          <w:rtl/>
-          <w:lang w:bidi="ar-DZ"/>
-        </w:rPr>
-        <w:t xml:space="preserve"> </w:t>
-      </w:r>
-      <w:r>
-        <w:rPr>
-          <w:rFonts w:hint="cs"/>
-          <w:b/>
-          <w:bCs/>
-          <w:sz w:val="36"/>
-          <w:szCs w:val="36"/>
-          <w:rtl/>
-          <w:lang w:bidi="ar-DZ"/>
-        </w:rPr>
-        <w:t xml:space="preserve">              </w:t>
+          <w:rFonts w:asciiTheme="majorBidi" w:hAnsiTheme="majorBidi" w:cstheme="majorBidi" w:hint="cs"/>
+          <w:i/>
+          <w:iCs/>
+          <w:sz w:val="28"/>
+          <w:szCs w:val="28"/>
+          <w:rtl/>
+          <w:lang w:bidi="ar-DZ"/>
+        </w:rPr>
+        <w:t xml:space="preserve">توقيف منحة المالية للمعوقين الخاصة بكم </w:t>
+      </w:r>
+      <w:r>
+        <w:rPr>
+          <w:rFonts w:asciiTheme="majorBidi" w:hAnsiTheme="majorBidi" w:cstheme="majorBidi" w:hint="cs"/>
+          <w:i/>
+          <w:iCs/>
+          <w:sz w:val="28"/>
+          <w:szCs w:val="28"/>
+          <w:rtl/>
+          <w:lang w:bidi="ar-DZ"/>
+        </w:rPr>
+        <w:t xml:space="preserve">بسبب </w:t>
+      </w:r>
+      <w:proofErr w:type="spellStart"/>
+      <w:r>
+        <w:rPr>
+          <w:rFonts w:asciiTheme="majorBidi" w:hAnsiTheme="majorBidi" w:cstheme="majorBidi" w:hint="cs"/>
+          <w:i/>
+          <w:iCs/>
+          <w:sz w:val="28"/>
+          <w:szCs w:val="28"/>
+          <w:rtl/>
+          <w:lang w:bidi="ar-DZ"/>
+        </w:rPr>
+        <w:t>إستفادة</w:t>
+      </w:r>
+      <w:proofErr w:type="spellEnd"/>
+      <w:r>
+        <w:rPr>
+          <w:rFonts w:asciiTheme="majorBidi" w:hAnsiTheme="majorBidi" w:cstheme="majorBidi" w:hint="cs"/>
+          <w:i/>
+          <w:iCs/>
+          <w:sz w:val="28"/>
+          <w:szCs w:val="28"/>
+          <w:rtl/>
+          <w:lang w:bidi="ar-DZ"/>
+        </w:rPr>
+        <w:t xml:space="preserve"> من برنامج القرض المصغر.  </w:t>
+      </w:r>
+      <w:proofErr w:type="gramStart"/>
+      <w:r>
+        <w:rPr>
+          <w:rFonts w:asciiTheme="majorBidi" w:hAnsiTheme="majorBidi" w:cstheme="majorBidi" w:hint="cs"/>
+          <w:i/>
+          <w:iCs/>
+          <w:sz w:val="28"/>
+          <w:szCs w:val="28"/>
+          <w:rtl/>
+          <w:lang w:bidi="ar-DZ"/>
+        </w:rPr>
+        <w:t>.</w:t>
+      </w:r>
+      <w:proofErr w:type="gramEnd"/>
+      <w:r>
+        <w:rPr>
+          <w:rFonts w:asciiTheme="majorBidi" w:hAnsiTheme="majorBidi" w:cstheme="majorBidi" w:hint="cs"/>
+          <w:i/>
+          <w:iCs/>
+          <w:sz w:val="28"/>
+          <w:szCs w:val="28"/>
+          <w:rtl/>
+          <w:lang w:bidi="ar-DZ"/>
+        </w:rPr>
+        <w:t xml:space="preserve">  </w:t>
       </w:r>
     </w:p>
     <w:p>
@@ -1338,31 +1554,45 @@
           <w:rtl/>
           <w:lang w:bidi="ar-DZ"/>
         </w:rPr>
-        <w:t xml:space="preserve">                               </w:t>
-      </w:r>
-      <w:r>
-        <w:rPr>
-          <w:rFonts w:hint="cs"/>
-          <w:b/>
-          <w:bCs/>
-          <w:sz w:val="24"/>
-          <w:szCs w:val="24"/>
-          <w:rtl/>
-          <w:lang w:bidi="ar-DZ"/>
-        </w:rPr>
-        <w:t xml:space="preserve">                                       </w:t>
-      </w:r>
-      <w:r>
-        <w:rPr>
-          <w:rFonts w:hint="cs"/>
-          <w:b/>
-          <w:bCs/>
-          <w:sz w:val="24"/>
-          <w:szCs w:val="24"/>
-          <w:rtl/>
-          <w:lang w:bidi="ar-DZ"/>
-        </w:rPr>
-        <w:t xml:space="preserve">          ع/مديـــــر النشاط الإجتماعي </w:t>
+        <w:t xml:space="preserve">                                                     </w:t>
+      </w:r>
+      <w:r>
+        <w:rPr>
+          <w:rFonts w:hint="cs"/>
+          <w:b/>
+          <w:bCs/>
+          <w:sz w:val="24"/>
+          <w:szCs w:val="24"/>
+          <w:rtl/>
+          <w:lang w:bidi="ar-DZ"/>
+        </w:rPr>
+        <w:t xml:space="preserve">          ع/مديـــــر النشاط </w:t>
+      </w:r>
+      <w:proofErr w:type="spellStart"/>
+      <w:r>
+        <w:rPr>
+          <w:rFonts w:hint="cs"/>
+          <w:b/>
+          <w:bCs/>
+          <w:sz w:val="24"/>
+          <w:szCs w:val="24"/>
+          <w:rtl/>
+          <w:lang w:bidi="ar-DZ"/>
+        </w:rPr>
+        <w:t>الإجتماعي</w:t>
+      </w:r>
+      <w:proofErr w:type="spellEnd"/>
+      <w:r>
+        <w:rPr>
+          <w:rFonts w:hint="cs"/>
+          <w:b/>
+          <w:bCs/>
+          <w:sz w:val="24"/>
+          <w:szCs w:val="24"/>
+          <w:rtl/>
+          <w:lang w:bidi="ar-DZ"/>
+        </w:rPr>
+        <w:t xml:space="preserve"> </w:t>
       </w:r>
       <w:r>
         <w:rPr>
@@ -1411,21 +1641,29 @@
       </w:r>
       <w:r>
         <w:rPr>
-          <w:rFonts w:hint="cs"/>
-          <w:sz w:val="32"/>
-          <w:szCs w:val="32"/>
-          <w:rtl/>
-          <w:lang w:bidi="ar-DZ"/>
-        </w:rPr>
-        <w:t xml:space="preserve"> </w:t>
-      </w:r>
-      <w:r>
-        <w:rPr>
           <w:sz w:val="18"/>
           <w:szCs w:val="18"/>
           <w:lang w:bidi="ar-DZ"/>
         </w:rPr>
-        <w:t>${username}</w:t>
+        <w:t>${</w:t>
+      </w:r>
+      <w:proofErr w:type="spellStart"/>
+      <w:r>
+        <w:rPr>
+          <w:sz w:val="18"/>
+          <w:szCs w:val="18"/>
+          <w:lang w:bidi="ar-DZ"/>
+        </w:rPr>
+        <w:t>username</w:t>
+      </w:r>
+      <w:proofErr w:type="spellEnd"/>
+      <w:r>
+        <w:rPr>
+          <w:sz w:val="18"/>
+          <w:szCs w:val="18"/>
+          <w:lang w:bidi="ar-DZ"/>
+        </w:rPr>
+        <w:t>}</w:t>
       </w:r>
     </w:p>
     <w:p>
@@ -1443,18 +1681,6 @@
       </w:pPr>
       <w:r>
         <w:rPr>
-          <w:rFonts w:hint="cs"/>
-          <w:b/>
-          <w:bCs/>
-          <w:sz w:val="36"/>
-          <w:szCs w:val="36"/>
-          <w:rtl/>
-          <w:lang w:bidi="ar-DZ"/>
-        </w:rPr>
-        <w:t xml:space="preserve">                         </w:t>
-      </w:r>
-      <w:r>
-        <w:rPr>
           <w:b/>
           <w:bCs/>
           <w:i/>
@@ -1465,95 +1691,16 @@
           <w:u w:val="single"/>
           <w:rtl/>
         </w:rPr>
-        <mc:AlternateContent>
-          <mc:Choice Requires="wps">
-            <w:drawing>
-              <wp:anchor distT="4294967295" distB="4294967295" distL="114300" distR="114300" simplePos="0" relativeHeight="251659264" behindDoc="0" locked="0" layoutInCell="1" allowOverlap="1" wp14:anchorId="1A733132" wp14:editId="50331C50">
-                <wp:simplePos x="0" y="0"/>
-                <wp:positionH relativeFrom="column">
-                  <wp:posOffset>-360680</wp:posOffset>
-                </wp:positionH>
-                <wp:positionV relativeFrom="paragraph">
-                  <wp:posOffset>294004</wp:posOffset>
-                </wp:positionV>
-                <wp:extent cx="7480935" cy="0"/>
-                <wp:effectExtent l="0" t="0" r="24765" b="19050"/>
-                <wp:wrapNone/>
-                <wp:docPr id="7" name="Connecteur droit avec flèche 7"/>
-                <wp:cNvGraphicFramePr>
-                  <a:graphicFrameLocks xmlns:a="http://schemas.openxmlformats.org/drawingml/2006/main"/>
-                </wp:cNvGraphicFramePr>
-                <a:graphic xmlns:a="http://schemas.openxmlformats.org/drawingml/2006/main">
-                  <a:graphicData uri="http://schemas.microsoft.com/office/word/2010/wordprocessingShape">
-                    <wps:wsp>
-                      <wps:cNvCnPr>
-                        <a:cxnSpLocks noChangeShapeType="1"/>
-                      </wps:cNvCnPr>
-                      <wps:spPr bwMode="auto">
-                        <a:xfrm>
-                          <a:off x="0" y="0"/>
-                          <a:ext cx="7480935" cy="0"/>
-                        </a:xfrm>
-                        <a:prstGeom prst="straightConnector1">
-                          <a:avLst/>
-                        </a:prstGeom>
-                        <a:noFill/>
-                        <a:ln w="12700">
-                          <a:solidFill>
-                            <a:schemeClr val="dk1">
-                              <a:lumMod val="100000"/>
-                              <a:lumOff val="0"/>
-                            </a:schemeClr>
-                          </a:solidFill>
-                          <a:prstDash val="dash"/>
-                          <a:round/>
-                          <a:headEnd/>
-                          <a:tailEnd/>
-                        </a:ln>
-                        <a:effectLst/>
-                        <a:extLst>
-                          <a:ext uri="{909E8E84-426E-40DD-AFC4-6F175D3DCCD1}">
-                            <a14:hiddenFill xmlns:a14="http://schemas.microsoft.com/office/drawing/2010/main">
-                              <a:noFill/>
-                            </a14:hiddenFill>
-                          </a:ext>
-                          <a:ext uri="{AF507438-7753-43E0-B8FC-AC1667EBCBE1}">
-                            <a14:hiddenEffects xmlns:a14="http://schemas.microsoft.com/office/drawing/2010/main">
-                              <a:effectLst>
-                                <a:outerShdw dist="35921" dir="2700000" algn="ctr" rotWithShape="0">
-                                  <a:srgbClr val="868686"/>
-                                </a:outerShdw>
-                              </a:effectLst>
-                            </a14:hiddenEffects>
-                          </a:ext>
-                        </a:extLst>
-                      </wps:spPr>
-                      <wps:bodyPr/>
-                    </wps:wsp>
-                  </a:graphicData>
-                </a:graphic>
-                <wp14:sizeRelH relativeFrom="page">
-                  <wp14:pctWidth>0</wp14:pctWidth>
-                </wp14:sizeRelH>
-                <wp14:sizeRelV relativeFrom="page">
-                  <wp14:pctHeight>0</wp14:pctHeight>
-                </wp14:sizeRelV>
-              </wp:anchor>
-            </w:drawing>
-          </mc:Choice>
-          <mc:Fallback>
-            <w:pict>
-              <v:shapetype id="_x0000_t32" coordsize="21600,21600" o:spt="32" o:oned="t" path="m,l21600,21600e" filled="f">
-                <v:path arrowok="t" fillok="f" o:connecttype="none"/>
-                <o:lock v:ext="edit" shapetype="t"/>
-              </v:shapetype>
-              <v:shape id="Connecteur droit avec flèche 7" o:spid="_x0000_s1026" type="#_x0000_t32" style="position:absolute;margin-left:-28.4pt;margin-top:23.15pt;width:589.05pt;height:0;z-index:251659264;visibility:visible;mso-wrap-style:square;mso-width-percent:0;mso-height-percent:0;mso-wrap-distance-left:9pt;mso-wrap-distance-top:-3e-5mm;mso-wrap-distance-right:9pt;mso-wrap-distance-bottom:-3e-5mm;mso-position-horizontal:absolute;mso-position-horizontal-relative:text;mso-position-vertical:absolute;mso-position-vertical-relative:text;mso-width-percent:0;mso-height-percent:0;mso-width-relative:page;mso-height-relative:page" o:gfxdata="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" strokecolor="black [3200]" strokeweight="1pt">
-                <v:stroke dashstyle="dash"/>
-                <v:shadow color="#868686"/>
-              </v:shape>
-            </w:pict>
-          </mc:Fallback>
-        </mc:AlternateContent>
+        <w:pict>
+          <v:shapetype id="_x0000_t32" coordsize="21600,21600" o:spt="32" o:oned="t" path="m,l21600,21600e" filled="f">
+            <v:path arrowok="t" fillok="f" o:connecttype="none"/>
+            <o:lock v:ext="edit" shapetype="t"/>
+          </v:shapetype>
+          <v:shape id="Connecteur droit avec flèche 7" o:spid="_x0000_s1026" type="#_x0000_t32" style="position:absolute;left:0;text-align:left;margin-left:-28.4pt;margin-top:23.15pt;width:589.05pt;height:0;z-index:251659264;visibility:visible;mso-wrap-distance-top:-3e-5mm;mso-wrap-distance-bottom:-3e-5mm" o:gfxdata="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" strokecolor="black [3200]" strokeweight="1pt">
+            <v:stroke dashstyle="dash"/>
+            <v:shadow color="#868686"/>
+          </v:shape>
+        </w:pict>
       </w:r>
     </w:p>
     <w:p>
@@ -1617,7 +1764,37 @@
           <w:rtl/>
           <w:lang w:bidi="ar-DZ"/>
         </w:rPr>
-        <w:t>ولايـــة عـيــن تـمـوشـنــت.</w:t>
+        <w:t xml:space="preserve">ولايـــة عـيــن </w:t>
+      </w:r>
+      <w:proofErr w:type="spellStart"/>
+      <w:r>
+        <w:rPr>
+          <w:rFonts w:hint="cs"/>
+          <w:b/>
+          <w:bCs/>
+          <w:i/>
+          <w:iCs/>
+          <w:sz w:val="24"/>
+          <w:szCs w:val="24"/>
+          <w:rtl/>
+          <w:lang w:bidi="ar-DZ"/>
+        </w:rPr>
+        <w:t>تـمـوشـنــت</w:t>
+      </w:r>
+      <w:proofErr w:type="spellEnd"/>
+      <w:r>
+        <w:rPr>
+          <w:rFonts w:hint="cs"/>
+          <w:b/>
+          <w:bCs/>
+          <w:i/>
+          <w:iCs/>
+          <w:sz w:val="24"/>
+          <w:szCs w:val="24"/>
+          <w:rtl/>
+          <w:lang w:bidi="ar-DZ"/>
+        </w:rPr>
+        <w:t>.</w:t>
       </w:r>
     </w:p>
     <w:p>
@@ -1648,48 +1825,84 @@
           <w:rtl/>
           <w:lang w:bidi="ar-DZ"/>
         </w:rPr>
-        <w:t xml:space="preserve">مـديـريـة الـنـشـاط الإجـتـمـاعـي والـتـضـامـن.                          </w:t>
-      </w:r>
-      <w:r>
-        <w:rPr>
-          <w:b/>
-          <w:bCs/>
-          <w:i/>
-          <w:iCs/>
-          <w:sz w:val="24"/>
-          <w:szCs w:val="24"/>
-          <w:lang w:bidi="ar-DZ"/>
-        </w:rPr>
-        <w:t xml:space="preserve">                      </w:t>
-      </w:r>
-      <w:r>
-        <w:rPr>
-          <w:rFonts w:hint="cs"/>
-          <w:b/>
-          <w:bCs/>
-          <w:i/>
-          <w:iCs/>
-          <w:sz w:val="24"/>
-          <w:szCs w:val="24"/>
-          <w:rtl/>
-          <w:lang w:bidi="ar-DZ"/>
-        </w:rPr>
-        <w:t xml:space="preserve">   </w:t>
-      </w:r>
-      <w:r>
-        <w:rPr>
-          <w:rFonts w:hint="cs"/>
-          <w:b/>
-          <w:bCs/>
-          <w:i/>
-          <w:iCs/>
-          <w:sz w:val="24"/>
-          <w:szCs w:val="24"/>
-          <w:u w:val="single"/>
-          <w:rtl/>
-          <w:lang w:bidi="ar-DZ"/>
-        </w:rPr>
-        <w:t>عين تموشنت في</w:t>
+        <w:t xml:space="preserve">مـديـريـة الـنـشـاط </w:t>
+      </w:r>
+      <w:proofErr w:type="spellStart"/>
+      <w:r>
+        <w:rPr>
+          <w:rFonts w:hint="cs"/>
+          <w:b/>
+          <w:bCs/>
+          <w:i/>
+          <w:iCs/>
+          <w:sz w:val="24"/>
+          <w:szCs w:val="24"/>
+          <w:rtl/>
+          <w:lang w:bidi="ar-DZ"/>
+        </w:rPr>
+        <w:t>الإجـتـمـاعـي</w:t>
+      </w:r>
+      <w:proofErr w:type="spellEnd"/>
+      <w:r>
+        <w:rPr>
+          <w:rFonts w:hint="cs"/>
+          <w:b/>
+          <w:bCs/>
+          <w:i/>
+          <w:iCs/>
+          <w:sz w:val="24"/>
+          <w:szCs w:val="24"/>
+          <w:rtl/>
+          <w:lang w:bidi="ar-DZ"/>
+        </w:rPr>
+        <w:t xml:space="preserve"> والـتـضـامـن.                          </w:t>
+      </w:r>
+      <w:r>
+        <w:rPr>
+          <w:rFonts w:hint="cs"/>
+          <w:b/>
+          <w:bCs/>
+          <w:i/>
+          <w:iCs/>
+          <w:sz w:val="24"/>
+          <w:szCs w:val="24"/>
+          <w:u w:val="single"/>
+          <w:rtl/>
+          <w:lang w:bidi="ar-DZ"/>
+        </w:rPr>
+        <w:t xml:space="preserve">عين </w:t>
+      </w:r>
+      <w:proofErr w:type="spellStart"/>
+      <w:r>
+        <w:rPr>
+          <w:rFonts w:hint="cs"/>
+          <w:b/>
+          <w:bCs/>
+          <w:i/>
+          <w:iCs/>
+          <w:sz w:val="24"/>
+          <w:szCs w:val="24"/>
+          <w:u w:val="single"/>
+          <w:rtl/>
+          <w:lang w:bidi="ar-DZ"/>
+        </w:rPr>
+        <w:t>تموشنت</w:t>
+      </w:r>
+      <w:proofErr w:type="spellEnd"/>
+      <w:r>
+        <w:rPr>
+          <w:rFonts w:hint="cs"/>
+          <w:b/>
+          <w:bCs/>
+          <w:i/>
+          <w:iCs/>
+          <w:sz w:val="24"/>
+          <w:szCs w:val="24"/>
+          <w:u w:val="single"/>
+          <w:rtl/>
+          <w:lang w:bidi="ar-DZ"/>
+        </w:rPr>
+        <w:t xml:space="preserve"> في</w:t>
       </w:r>
       <w:r>
         <w:rPr>
@@ -1775,19 +1988,35 @@
           <w:lang w:bidi="ar-DZ"/>
         </w:rPr>
       </w:pPr>
-      <w:r>
-        <w:rPr>
-          <w:rFonts w:hint="cs"/>
-          <w:b/>
-          <w:bCs/>
-          <w:i/>
-          <w:iCs/>
-          <w:sz w:val="24"/>
-          <w:szCs w:val="24"/>
-          <w:rtl/>
-          <w:lang w:bidi="ar-DZ"/>
-        </w:rPr>
-        <w:t xml:space="preserve">مكتب : منحة المعوقين </w:t>
+      <w:proofErr w:type="gramStart"/>
+      <w:r>
+        <w:rPr>
+          <w:rFonts w:hint="cs"/>
+          <w:b/>
+          <w:bCs/>
+          <w:i/>
+          <w:iCs/>
+          <w:sz w:val="24"/>
+          <w:szCs w:val="24"/>
+          <w:rtl/>
+          <w:lang w:bidi="ar-DZ"/>
+        </w:rPr>
+        <w:t>مكتب :</w:t>
+      </w:r>
+      <w:proofErr w:type="gramEnd"/>
+      <w:r>
+        <w:rPr>
+          <w:rFonts w:hint="cs"/>
+          <w:b/>
+          <w:bCs/>
+          <w:i/>
+          <w:iCs/>
+          <w:sz w:val="24"/>
+          <w:szCs w:val="24"/>
+          <w:rtl/>
+          <w:lang w:bidi="ar-DZ"/>
+        </w:rPr>
+        <w:t xml:space="preserve"> منحة المعوقين </w:t>
       </w:r>
     </w:p>
     <w:p>
@@ -1808,16 +2037,19 @@
       </w:pPr>
       <w:r>
         <w:rPr>
-          <w:b/>
-          <w:bCs/>
-          <w:i/>
-          <w:iCs/>
-          <w:sz w:val="28"/>
-          <w:szCs w:val="28"/>
-          <w:lang w:bidi="ar-DZ"/>
-        </w:rPr>
-        <w:t xml:space="preserve">                                                                    </w:t>
-      </w:r>
+          <w:rFonts w:hint="cs"/>
+          <w:b/>
+          <w:bCs/>
+          <w:i/>
+          <w:iCs/>
+          <w:sz w:val="28"/>
+          <w:szCs w:val="28"/>
+          <w:rtl/>
+          <w:lang w:bidi="ar-DZ"/>
+        </w:rPr>
+        <w:t xml:space="preserve">                                                                       </w:t>
+      </w:r>
+      <w:proofErr w:type="gramStart"/>
       <w:r>
         <w:rPr>
           <w:rFonts w:hint="cs"/>
@@ -1844,59 +2076,86 @@
           <w:rtl/>
           <w:lang w:bidi="ar-DZ"/>
         </w:rPr>
-        <w:t xml:space="preserve"> : </w:t>
-      </w:r>
-      <w:r>
-        <w:rPr>
-          <w:b/>
-          <w:bCs/>
-          <w:i/>
-          <w:iCs/>
-          <w:sz w:val="28"/>
-          <w:szCs w:val="28"/>
-          <w:lang w:bidi="ar-DZ"/>
-        </w:rPr>
-        <w:t xml:space="preserve">${nomAr} </w:t>
-      </w:r>
-      <w:r>
-        <w:rPr>
-          <w:rFonts w:hint="cs"/>
-          <w:b/>
-          <w:bCs/>
-          <w:i/>
-          <w:iCs/>
-          <w:sz w:val="28"/>
-          <w:szCs w:val="28"/>
-          <w:rtl/>
-          <w:lang w:bidi="ar-DZ"/>
-        </w:rPr>
-        <w:t xml:space="preserve">   </w:t>
-      </w:r>
-      <w:r>
-        <w:rPr>
-          <w:b/>
-          <w:bCs/>
-          <w:i/>
-          <w:iCs/>
-          <w:sz w:val="28"/>
-          <w:szCs w:val="28"/>
-          <w:lang w:bidi="ar-DZ"/>
-        </w:rPr>
-        <w:t>${prenAr}</w:t>
-      </w:r>
-      <w:r>
-        <w:rPr>
-          <w:rFonts w:hint="cs"/>
-          <w:b/>
-          <w:bCs/>
-          <w:i/>
-          <w:iCs/>
-          <w:sz w:val="28"/>
-          <w:szCs w:val="28"/>
-          <w:rtl/>
-          <w:lang w:bidi="ar-DZ"/>
-        </w:rPr>
-        <w:t xml:space="preserve">             </w:t>
+        <w:t xml:space="preserve"> :</w:t>
+      </w:r>
+      <w:proofErr w:type="gramEnd"/>
+      <w:r>
+        <w:rPr>
+          <w:rFonts w:hint="cs"/>
+          <w:b/>
+          <w:bCs/>
+          <w:i/>
+          <w:iCs/>
+          <w:sz w:val="28"/>
+          <w:szCs w:val="28"/>
+          <w:rtl/>
+          <w:lang w:bidi="ar-DZ"/>
+        </w:rPr>
+        <w:t xml:space="preserve"> </w:t>
+      </w:r>
+      <w:r>
+        <w:rPr>
+          <w:b/>
+          <w:bCs/>
+          <w:i/>
+          <w:iCs/>
+          <w:sz w:val="28"/>
+          <w:szCs w:val="28"/>
+          <w:lang w:bidi="ar-DZ"/>
+        </w:rPr>
+        <w:t>${</w:t>
+      </w:r>
+      <w:proofErr w:type="spellStart"/>
+      <w:r>
+        <w:rPr>
+          <w:b/>
+          <w:bCs/>
+          <w:i/>
+          <w:iCs/>
+          <w:sz w:val="28"/>
+          <w:szCs w:val="28"/>
+          <w:lang w:bidi="ar-DZ"/>
+        </w:rPr>
+        <w:t>nomAr</w:t>
+      </w:r>
+      <w:proofErr w:type="spellEnd"/>
+      <w:r>
+        <w:rPr>
+          <w:b/>
+          <w:bCs/>
+          <w:i/>
+          <w:iCs/>
+          <w:sz w:val="28"/>
+          <w:szCs w:val="28"/>
+          <w:lang w:bidi="ar-DZ"/>
+        </w:rPr>
+        <w:t>} ${</w:t>
+      </w:r>
+      <w:proofErr w:type="spellStart"/>
+      <w:r>
+        <w:rPr>
+          <w:b/>
+          <w:bCs/>
+          <w:i/>
+          <w:iCs/>
+          <w:sz w:val="28"/>
+          <w:szCs w:val="28"/>
+          <w:lang w:bidi="ar-DZ"/>
+        </w:rPr>
+        <w:t>prenAr</w:t>
+      </w:r>
+      <w:proofErr w:type="spellEnd"/>
+      <w:r>
+        <w:rPr>
+          <w:b/>
+          <w:bCs/>
+          <w:i/>
+          <w:iCs/>
+          <w:sz w:val="28"/>
+          <w:szCs w:val="28"/>
+          <w:lang w:bidi="ar-DZ"/>
+        </w:rPr>
+        <w:t>}</w:t>
       </w:r>
     </w:p>
     <w:p>
@@ -1928,59 +2187,61 @@
           <w:rtl/>
           <w:lang w:bidi="ar-DZ"/>
         </w:rPr>
-        <w:t xml:space="preserve">                                                                       </w:t>
-      </w:r>
-      <w:r>
-        <w:rPr>
-          <w:b/>
-          <w:bCs/>
-          <w:i/>
-          <w:iCs/>
-          <w:sz w:val="28"/>
-          <w:szCs w:val="28"/>
-          <w:lang w:bidi="ar-DZ"/>
-        </w:rPr>
-        <w:t>${addAr}</w:t>
-      </w:r>
-      <w:r>
-        <w:rPr>
-          <w:rFonts w:hint="cs"/>
-          <w:b/>
-          <w:bCs/>
-          <w:i/>
-          <w:iCs/>
-          <w:sz w:val="28"/>
-          <w:szCs w:val="28"/>
-          <w:rtl/>
-          <w:lang w:bidi="ar-DZ"/>
-        </w:rPr>
-        <w:t xml:space="preserve">  </w:t>
-      </w:r>
-      <w:r>
-        <w:rPr>
-          <w:b/>
-          <w:bCs/>
-          <w:i/>
-          <w:iCs/>
-          <w:sz w:val="28"/>
-          <w:szCs w:val="28"/>
-          <w:lang w:bidi="ar-DZ"/>
-        </w:rPr>
-        <w:t xml:space="preserve"> </w:t>
-      </w:r>
-      <w:r>
-        <w:rPr>
-          <w:rFonts w:hint="cs"/>
-          <w:b/>
-          <w:bCs/>
-          <w:i/>
-          <w:iCs/>
-          <w:sz w:val="28"/>
-          <w:szCs w:val="28"/>
-          <w:rtl/>
-          <w:lang w:bidi="ar-DZ"/>
-        </w:rPr>
-        <w:t xml:space="preserve"> </w:t>
+        <w:t xml:space="preserve">                                                                          </w:t>
+      </w:r>
+      <w:r>
+        <w:rPr>
+          <w:b/>
+          <w:bCs/>
+          <w:i/>
+          <w:iCs/>
+          <w:sz w:val="28"/>
+          <w:szCs w:val="28"/>
+          <w:lang w:bidi="ar-DZ"/>
+        </w:rPr>
+        <w:t>${</w:t>
+      </w:r>
+      <w:proofErr w:type="spellStart"/>
+      <w:proofErr w:type="gramStart"/>
+      <w:r>
+        <w:rPr>
+          <w:b/>
+          <w:bCs/>
+          <w:i/>
+          <w:iCs/>
+          <w:sz w:val="28"/>
+          <w:szCs w:val="28"/>
+          <w:lang w:bidi="ar-DZ"/>
+        </w:rPr>
+        <w:t>addAr</w:t>
+      </w:r>
+      <w:proofErr w:type="spellEnd"/>
+      <w:proofErr w:type="gramEnd"/>
+      <w:r>
+        <w:rPr>
+          <w:b/>
+          <w:bCs/>
+          <w:i/>
+          <w:iCs/>
+          <w:sz w:val="28"/>
+          <w:szCs w:val="28"/>
+          <w:lang w:bidi="ar-DZ"/>
+        </w:rPr>
+        <w:t>}</w:t>
+      </w:r>
+      <w:r>
+        <w:rPr>
+          <w:rFonts w:hint="cs"/>
+          <w:b/>
+          <w:bCs/>
+          <w:i/>
+          <w:iCs/>
+          <w:sz w:val="28"/>
+          <w:szCs w:val="28"/>
+          <w:rtl/>
+          <w:lang w:bidi="ar-DZ"/>
+        </w:rPr>
+        <w:t xml:space="preserve">      </w:t>
       </w:r>
     </w:p>
     <w:p>
@@ -2016,33 +2277,47 @@
           <w:rtl/>
           <w:lang w:bidi="ar-DZ"/>
         </w:rPr>
-        <w:t xml:space="preserve">                                                                   </w:t>
-      </w:r>
-      <w:r>
-        <w:rPr>
-          <w:b/>
-          <w:bCs/>
-          <w:i/>
-          <w:iCs/>
-          <w:sz w:val="28"/>
-          <w:szCs w:val="28"/>
-          <w:lang w:bidi="ar-DZ"/>
-        </w:rPr>
-        <w:t>${communeAr}</w:t>
-      </w:r>
-      <w:r>
-        <w:rPr>
-          <w:rFonts w:hint="cs"/>
-          <w:b/>
-          <w:bCs/>
-          <w:i/>
-          <w:iCs/>
-          <w:sz w:val="28"/>
-          <w:szCs w:val="28"/>
-          <w:rtl/>
-          <w:lang w:bidi="ar-DZ"/>
-        </w:rPr>
-        <w:t xml:space="preserve"> </w:t>
+        <w:t xml:space="preserve">                                                                           </w:t>
+      </w:r>
+      <w:r>
+        <w:rPr>
+          <w:b/>
+          <w:bCs/>
+          <w:i/>
+          <w:iCs/>
+          <w:sz w:val="28"/>
+          <w:szCs w:val="28"/>
+          <w:lang w:bidi="ar-DZ"/>
+        </w:rPr>
+        <w:t>${</w:t>
+      </w:r>
+      <w:proofErr w:type="spellStart"/>
+      <w:proofErr w:type="gramStart"/>
+      <w:r>
+        <w:rPr>
+          <w:b/>
+          <w:bCs/>
+          <w:i/>
+          <w:iCs/>
+          <w:sz w:val="28"/>
+          <w:szCs w:val="28"/>
+          <w:lang w:bidi="ar-DZ"/>
+        </w:rPr>
+        <w:t>communeAr</w:t>
+      </w:r>
+      <w:proofErr w:type="spellEnd"/>
+      <w:proofErr w:type="gramEnd"/>
+      <w:r>
+        <w:rPr>
+          <w:b/>
+          <w:bCs/>
+          <w:i/>
+          <w:iCs/>
+          <w:sz w:val="28"/>
+          <w:szCs w:val="28"/>
+          <w:lang w:bidi="ar-DZ"/>
+        </w:rPr>
+        <w:t>}</w:t>
       </w:r>
     </w:p>
     <w:p>
@@ -2062,44 +2337,24 @@
           <w:lang w:bidi="ar-DZ"/>
         </w:rPr>
       </w:pPr>
-      <w:r>
-        <w:rPr>
-          <w:b/>
-          <w:bCs/>
-          <w:i/>
-          <w:iCs/>
-          <w:sz w:val="28"/>
-          <w:szCs w:val="28"/>
-          <w:lang w:bidi="ar-DZ"/>
-        </w:rPr>
-        <w:t xml:space="preserve">        </w:t>
-      </w:r>
-      <w:r>
-        <w:rPr>
-          <w:rFonts w:hint="cs"/>
-          <w:b/>
-          <w:bCs/>
-          <w:i/>
-          <w:iCs/>
-          <w:sz w:val="28"/>
-          <w:szCs w:val="28"/>
-          <w:rtl/>
-          <w:lang w:bidi="ar-DZ"/>
-        </w:rPr>
-        <w:t xml:space="preserve">      </w:t>
-      </w:r>
-      <w:r>
-        <w:rPr>
-          <w:b/>
-          <w:bCs/>
-          <w:i/>
-          <w:iCs/>
-          <w:sz w:val="28"/>
-          <w:szCs w:val="28"/>
-          <w:lang w:bidi="ar-DZ"/>
-        </w:rPr>
-        <w:t xml:space="preserve">                                            </w:t>
-      </w:r>
+    </w:p>
+    <w:p>
+      <w:pPr>
+        <w:bidi/>
+        <w:spacing w:after="0"/>
+        <w:ind w:right="-426"/>
+        <w:jc w:val="center"/>
+        <w:rPr>
+          <w:b/>
+          <w:bCs/>
+          <w:i/>
+          <w:iCs/>
+          <w:sz w:val="12"/>
+          <w:szCs w:val="12"/>
+          <w:rtl/>
+          <w:lang w:bidi="ar-DZ"/>
+        </w:rPr>
+      </w:pPr>
     </w:p>
     <w:p>
       <w:pPr>
@@ -2124,6 +2379,7 @@
         </w:rPr>
         <w:t xml:space="preserve"> **</w:t>
       </w:r>
+      <w:proofErr w:type="spellStart"/>
       <w:r>
         <w:rPr>
           <w:rFonts w:hint="cs"/>
@@ -2136,6 +2392,7 @@
         </w:rPr>
         <w:t>إســــــتــــدعـــــــــــاء</w:t>
       </w:r>
+      <w:proofErr w:type="spellEnd"/>
       <w:r>
         <w:rPr>
           <w:b/>
@@ -2173,7 +2430,33 @@
           <w:rtl/>
           <w:lang w:bidi="ar-DZ"/>
         </w:rPr>
-        <w:t xml:space="preserve">يـشـرفـني أن أدعـوكـم لـلـحـضـور إلـى مـديـريـة الـنـشـاط الاجتماعي و الـتـضـامـن </w:t>
+        <w:t xml:space="preserve">يـشـرفـني أن </w:t>
+      </w:r>
+      <w:proofErr w:type="gramStart"/>
+      <w:r>
+        <w:rPr>
+          <w:rFonts w:asciiTheme="majorBidi" w:hAnsiTheme="majorBidi" w:cstheme="majorBidi"/>
+          <w:i/>
+          <w:iCs/>
+          <w:sz w:val="28"/>
+          <w:szCs w:val="28"/>
+          <w:rtl/>
+          <w:lang w:bidi="ar-DZ"/>
+        </w:rPr>
+        <w:t>أدعـوكـم</w:t>
+      </w:r>
+      <w:proofErr w:type="gramEnd"/>
+      <w:r>
+        <w:rPr>
+          <w:rFonts w:asciiTheme="majorBidi" w:hAnsiTheme="majorBidi" w:cstheme="majorBidi"/>
+          <w:i/>
+          <w:iCs/>
+          <w:sz w:val="28"/>
+          <w:szCs w:val="28"/>
+          <w:rtl/>
+          <w:lang w:bidi="ar-DZ"/>
+        </w:rPr>
+        <w:t xml:space="preserve"> لـلـحـضـور إلـى مـديـريـة الـنـشـاط الاجتماعي و الـتـضـامـن </w:t>
       </w:r>
     </w:p>
     <w:p>
@@ -2307,8 +2590,48 @@
           <w:rtl/>
           <w:lang w:bidi="ar-DZ"/>
         </w:rPr>
-        <w:t xml:space="preserve"> حـي مـحـمـد مـزيـان  عـيـن تـمـوشـنـت</w:t>
-      </w:r>
+        <w:t xml:space="preserve"> حـي مـحـمـد </w:t>
+      </w:r>
+      <w:proofErr w:type="spellStart"/>
+      <w:r>
+        <w:rPr>
+          <w:rFonts w:asciiTheme="majorBidi" w:hAnsiTheme="majorBidi" w:cstheme="majorBidi"/>
+          <w:i/>
+          <w:iCs/>
+          <w:sz w:val="28"/>
+          <w:szCs w:val="28"/>
+          <w:rtl/>
+          <w:lang w:bidi="ar-DZ"/>
+        </w:rPr>
+        <w:t>مـزيـان</w:t>
+      </w:r>
+      <w:proofErr w:type="spellEnd"/>
+      <w:r>
+        <w:rPr>
+          <w:rFonts w:asciiTheme="majorBidi" w:hAnsiTheme="majorBidi" w:cstheme="majorBidi"/>
+          <w:i/>
+          <w:iCs/>
+          <w:sz w:val="28"/>
+          <w:szCs w:val="28"/>
+          <w:rtl/>
+          <w:lang w:bidi="ar-DZ"/>
+        </w:rPr>
+        <w:t xml:space="preserve">  عـيـن </w:t>
+      </w:r>
+      <w:proofErr w:type="spellStart"/>
+      <w:r>
+        <w:rPr>
+          <w:rFonts w:asciiTheme="majorBidi" w:hAnsiTheme="majorBidi" w:cstheme="majorBidi"/>
+          <w:i/>
+          <w:iCs/>
+          <w:sz w:val="28"/>
+          <w:szCs w:val="28"/>
+          <w:rtl/>
+          <w:lang w:bidi="ar-DZ"/>
+        </w:rPr>
+        <w:t>تـمـوشـنـت</w:t>
+      </w:r>
+      <w:proofErr w:type="spellEnd"/>
     </w:p>
     <w:p>
       <w:pPr>
@@ -2326,6 +2649,7 @@
           <w:lang w:bidi="ar-DZ"/>
         </w:rPr>
       </w:pPr>
+      <w:proofErr w:type="gramStart"/>
       <w:r>
         <w:rPr>
           <w:rFonts w:asciiTheme="majorBidi" w:hAnsiTheme="majorBidi" w:cstheme="majorBidi"/>
@@ -2431,6 +2755,7 @@
         </w:rPr>
         <w:t>ـة  :</w:t>
       </w:r>
+      <w:proofErr w:type="gramEnd"/>
       <w:r>
         <w:rPr>
           <w:rFonts w:asciiTheme="majorBidi" w:hAnsiTheme="majorBidi" w:cstheme="majorBidi"/>
@@ -2575,8 +2900,22 @@
           <w:rtl/>
           <w:lang w:bidi="ar-DZ"/>
         </w:rPr>
-        <w:t xml:space="preserve"> 30 :</w:t>
-      </w:r>
+        <w:t xml:space="preserve"> </w:t>
+      </w:r>
+      <w:proofErr w:type="gramStart"/>
+      <w:r>
+        <w:rPr>
+          <w:rFonts w:asciiTheme="majorBidi" w:hAnsiTheme="majorBidi" w:cstheme="majorBidi"/>
+          <w:i/>
+          <w:iCs/>
+          <w:sz w:val="28"/>
+          <w:szCs w:val="28"/>
+          <w:rtl/>
+          <w:lang w:bidi="ar-DZ"/>
+        </w:rPr>
+        <w:t>30 :</w:t>
+      </w:r>
+      <w:proofErr w:type="gramEnd"/>
       <w:r>
         <w:rPr>
           <w:rFonts w:asciiTheme="majorBidi" w:hAnsiTheme="majorBidi" w:cstheme="majorBidi" w:hint="cs"/>
@@ -2600,18 +2939,6 @@
           <w:lang w:bidi="ar-DZ"/>
         </w:rPr>
         <w:t xml:space="preserve">  صباح</w:t>
-      </w:r>
-      <w:r>
-        <w:rPr>
-          <w:rFonts w:asciiTheme="majorBidi" w:hAnsiTheme="majorBidi" w:cstheme="majorBidi" w:hint="cs"/>
-          <w:i/>
-          <w:iCs/>
-          <w:sz w:val="28"/>
-          <w:szCs w:val="28"/>
-          <w:rtl/>
-          <w:lang w:bidi="ar-DZ"/>
-        </w:rPr>
-        <w:t xml:space="preserve"> </w:t>
       </w:r>
     </w:p>
     <w:p>
@@ -2666,7 +2993,59 @@
           <w:rtl/>
           <w:lang w:bidi="ar-DZ"/>
         </w:rPr>
-        <w:t xml:space="preserve">لتعريف الوطنية + يطاقة الاعاقة </w:t>
+        <w:t xml:space="preserve">لتعريف الوطنية + </w:t>
+      </w:r>
+      <w:proofErr w:type="spellStart"/>
+      <w:r>
+        <w:rPr>
+          <w:rFonts w:asciiTheme="majorBidi" w:hAnsiTheme="majorBidi" w:cstheme="majorBidi" w:hint="cs"/>
+          <w:i/>
+          <w:iCs/>
+          <w:sz w:val="28"/>
+          <w:szCs w:val="28"/>
+          <w:rtl/>
+          <w:lang w:bidi="ar-DZ"/>
+        </w:rPr>
+        <w:t>يطاقة</w:t>
+      </w:r>
+      <w:proofErr w:type="spellEnd"/>
+      <w:r>
+        <w:rPr>
+          <w:rFonts w:asciiTheme="majorBidi" w:hAnsiTheme="majorBidi" w:cstheme="majorBidi" w:hint="cs"/>
+          <w:i/>
+          <w:iCs/>
+          <w:sz w:val="28"/>
+          <w:szCs w:val="28"/>
+          <w:rtl/>
+          <w:lang w:bidi="ar-DZ"/>
+        </w:rPr>
+        <w:t xml:space="preserve"> </w:t>
+      </w:r>
+      <w:proofErr w:type="spellStart"/>
+      <w:r>
+        <w:rPr>
+          <w:rFonts w:asciiTheme="majorBidi" w:hAnsiTheme="majorBidi" w:cstheme="majorBidi" w:hint="cs"/>
+          <w:i/>
+          <w:iCs/>
+          <w:sz w:val="28"/>
+          <w:szCs w:val="28"/>
+          <w:rtl/>
+          <w:lang w:bidi="ar-DZ"/>
+        </w:rPr>
+        <w:t>الاعاقة</w:t>
+      </w:r>
+      <w:proofErr w:type="spellEnd"/>
+      <w:r>
+        <w:rPr>
+          <w:rFonts w:asciiTheme="majorBidi" w:hAnsiTheme="majorBidi" w:cstheme="majorBidi" w:hint="cs"/>
+          <w:i/>
+          <w:iCs/>
+          <w:sz w:val="28"/>
+          <w:szCs w:val="28"/>
+          <w:rtl/>
+          <w:lang w:bidi="ar-DZ"/>
+        </w:rPr>
+        <w:t xml:space="preserve"> </w:t>
       </w:r>
     </w:p>
     <w:p>
@@ -2791,51 +3170,79 @@
       </w:r>
       <w:r>
         <w:rPr>
-          <w:rFonts w:asciiTheme="majorBidi" w:hAnsiTheme="majorBidi" w:cstheme="majorBidi"/>
-          <w:i/>
-          <w:iCs/>
-          <w:sz w:val="28"/>
-          <w:szCs w:val="28"/>
-          <w:rtl/>
-          <w:lang w:bidi="ar-DZ"/>
-        </w:rPr>
-        <w:t xml:space="preserve"> </w:t>
-      </w:r>
-      <w:r>
-        <w:rPr>
-          <w:rFonts w:asciiTheme="majorBidi" w:hAnsiTheme="majorBidi" w:cstheme="majorBidi" w:hint="cs"/>
-          <w:i/>
-          <w:iCs/>
-          <w:sz w:val="28"/>
-          <w:szCs w:val="28"/>
-          <w:rtl/>
-          <w:lang w:bidi="ar-DZ"/>
-        </w:rPr>
-        <w:t xml:space="preserve">توقيف منحة المالية للمعوقين الخاصة بكم .  </w:t>
-      </w:r>
-      <w:r>
-        <w:rPr>
-          <w:rFonts w:asciiTheme="majorBidi" w:hAnsiTheme="majorBidi" w:cstheme="majorBidi"/>
-          <w:i/>
-          <w:iCs/>
-          <w:sz w:val="28"/>
-          <w:szCs w:val="28"/>
-          <w:rtl/>
-          <w:lang w:bidi="ar-DZ"/>
-        </w:rPr>
-        <w:t xml:space="preserve"> </w:t>
-      </w:r>
-      <w:r>
-        <w:rPr>
-          <w:rFonts w:hint="cs"/>
-          <w:b/>
-          <w:bCs/>
-          <w:sz w:val="36"/>
-          <w:szCs w:val="36"/>
-          <w:rtl/>
-          <w:lang w:bidi="ar-DZ"/>
-        </w:rPr>
-        <w:t xml:space="preserve">              </w:t>
+          <w:rFonts w:asciiTheme="majorBidi" w:hAnsiTheme="majorBidi" w:cstheme="majorBidi" w:hint="cs"/>
+          <w:i/>
+          <w:iCs/>
+          <w:sz w:val="28"/>
+          <w:szCs w:val="28"/>
+          <w:rtl/>
+          <w:lang w:bidi="ar-DZ"/>
+        </w:rPr>
+        <w:t xml:space="preserve">توقيف منحة المالية للمعوقين الخاصة بكم </w:t>
+      </w:r>
+      <w:r>
+        <w:rPr>
+          <w:rFonts w:asciiTheme="majorBidi" w:hAnsiTheme="majorBidi" w:cstheme="majorBidi" w:hint="cs"/>
+          <w:i/>
+          <w:iCs/>
+          <w:sz w:val="28"/>
+          <w:szCs w:val="28"/>
+          <w:rtl/>
+          <w:lang w:bidi="ar-DZ"/>
+        </w:rPr>
+        <w:t xml:space="preserve">بسبب </w:t>
+      </w:r>
+      <w:proofErr w:type="spellStart"/>
+      <w:r>
+        <w:rPr>
+          <w:rFonts w:asciiTheme="majorBidi" w:hAnsiTheme="majorBidi" w:cstheme="majorBidi" w:hint="cs"/>
+          <w:i/>
+          <w:iCs/>
+          <w:sz w:val="28"/>
+          <w:szCs w:val="28"/>
+          <w:rtl/>
+          <w:lang w:bidi="ar-DZ"/>
+        </w:rPr>
+        <w:t>إستفادة</w:t>
+      </w:r>
+      <w:proofErr w:type="spellEnd"/>
+      <w:r>
+        <w:rPr>
+          <w:rFonts w:asciiTheme="majorBidi" w:hAnsiTheme="majorBidi" w:cstheme="majorBidi" w:hint="cs"/>
+          <w:i/>
+          <w:iCs/>
+          <w:sz w:val="28"/>
+          <w:szCs w:val="28"/>
+          <w:rtl/>
+          <w:lang w:bidi="ar-DZ"/>
+        </w:rPr>
+        <w:t xml:space="preserve"> من برنامج القرض المصغر.  </w:t>
+      </w:r>
+      <w:proofErr w:type="gramStart"/>
+      <w:r>
+        <w:rPr>
+          <w:rFonts w:asciiTheme="majorBidi" w:hAnsiTheme="majorBidi" w:cstheme="majorBidi" w:hint="cs"/>
+          <w:i/>
+          <w:iCs/>
+          <w:sz w:val="28"/>
+          <w:szCs w:val="28"/>
+          <w:rtl/>
+          <w:lang w:bidi="ar-DZ"/>
+        </w:rPr>
+        <w:t>.</w:t>
+      </w:r>
+      <w:proofErr w:type="gramEnd"/>
+      <w:r>
+        <w:rPr>
+          <w:rFonts w:asciiTheme="majorBidi" w:hAnsiTheme="majorBidi" w:cstheme="majorBidi" w:hint="cs"/>
+          <w:i/>
+          <w:iCs/>
+          <w:sz w:val="28"/>
+          <w:szCs w:val="28"/>
+          <w:rtl/>
+          <w:lang w:bidi="ar-DZ"/>
+        </w:rPr>
+        <w:t xml:space="preserve">  </w:t>
       </w:r>
     </w:p>
     <w:p>
@@ -2852,18 +3259,6 @@
           <w:lang w:bidi="ar-DZ"/>
         </w:rPr>
       </w:pPr>
-      <w:r>
-        <w:rPr>
-          <w:rFonts w:hint="cs"/>
-          <w:b/>
-          <w:bCs/>
-          <w:sz w:val="36"/>
-          <w:szCs w:val="36"/>
-          <w:rtl/>
-          <w:lang w:bidi="ar-DZ"/>
-        </w:rPr>
-        <w:t xml:space="preserve">                                                                             </w:t>
-      </w:r>
     </w:p>
     <w:p>
       <w:pPr>
@@ -2888,31 +3283,45 @@
           <w:rtl/>
           <w:lang w:bidi="ar-DZ"/>
         </w:rPr>
-        <w:t xml:space="preserve">                               </w:t>
-      </w:r>
-      <w:r>
-        <w:rPr>
-          <w:rFonts w:hint="cs"/>
-          <w:b/>
-          <w:bCs/>
-          <w:sz w:val="24"/>
-          <w:szCs w:val="24"/>
-          <w:rtl/>
-          <w:lang w:bidi="ar-DZ"/>
-        </w:rPr>
-        <w:t xml:space="preserve">                                       </w:t>
-      </w:r>
-      <w:r>
-        <w:rPr>
-          <w:rFonts w:hint="cs"/>
-          <w:b/>
-          <w:bCs/>
-          <w:sz w:val="24"/>
-          <w:szCs w:val="24"/>
-          <w:rtl/>
-          <w:lang w:bidi="ar-DZ"/>
-        </w:rPr>
-        <w:t xml:space="preserve">          ع/مديـــــر النشاط الإجتماعي </w:t>
+        <w:t xml:space="preserve">                                                        </w:t>
+      </w:r>
+      <w:r>
+        <w:rPr>
+          <w:rFonts w:hint="cs"/>
+          <w:b/>
+          <w:bCs/>
+          <w:sz w:val="24"/>
+          <w:szCs w:val="24"/>
+          <w:rtl/>
+          <w:lang w:bidi="ar-DZ"/>
+        </w:rPr>
+        <w:t xml:space="preserve">          ع/مديـــــر النشاط </w:t>
+      </w:r>
+      <w:proofErr w:type="spellStart"/>
+      <w:r>
+        <w:rPr>
+          <w:rFonts w:hint="cs"/>
+          <w:b/>
+          <w:bCs/>
+          <w:sz w:val="24"/>
+          <w:szCs w:val="24"/>
+          <w:rtl/>
+          <w:lang w:bidi="ar-DZ"/>
+        </w:rPr>
+        <w:t>الإجتماعي</w:t>
+      </w:r>
+      <w:proofErr w:type="spellEnd"/>
+      <w:r>
+        <w:rPr>
+          <w:rFonts w:hint="cs"/>
+          <w:b/>
+          <w:bCs/>
+          <w:sz w:val="24"/>
+          <w:szCs w:val="24"/>
+          <w:rtl/>
+          <w:lang w:bidi="ar-DZ"/>
+        </w:rPr>
+        <w:t xml:space="preserve"> </w:t>
       </w:r>
       <w:r>
         <w:rPr>
@@ -2967,8 +3376,18 @@
           <w:szCs w:val="18"/>
           <w:lang w:bidi="ar-DZ"/>
         </w:rPr>
-        <w:t>${username</w:t>
-      </w:r>
+        <w:t>${</w:t>
+      </w:r>
+      <w:proofErr w:type="spellStart"/>
+      <w:r>
+        <w:rPr>
+          <w:sz w:val="18"/>
+          <w:szCs w:val="18"/>
+          <w:lang w:bidi="ar-DZ"/>
+        </w:rPr>
+        <w:t>username</w:t>
+      </w:r>
+      <w:proofErr w:type="spellEnd"/>
       <w:r>
         <w:rPr>
           <w:sz w:val="16"/>
@@ -3003,7 +3422,7 @@
 </file>
 
 <file path=word/styles.xml><?xml version="1.0" encoding="utf-8"?>
-<w:styles xmlns:mc="http://schemas.openxmlformats.org/markup-compatibility/2006" xmlns:r="http://schemas.openxmlformats.org/officeDocument/2006/relationships" xmlns:w="http://schemas.openxmlformats.org/wordprocessingml/2006/main" xmlns:w14="http://schemas.microsoft.com/office/word/2010/wordml" mc:Ignorable="w14">
+<w:styles xmlns:r="http://schemas.openxmlformats.org/officeDocument/2006/relationships" xmlns:w="http://schemas.openxmlformats.org/wordprocessingml/2006/main">
   <w:docDefaults>
     <w:rPrDefault>
       <w:rPr>
@@ -3178,6 +3597,7 @@
     <w:uiPriority w:val="99"/>
     <w:semiHidden/>
     <w:unhideWhenUsed/>
+    <w:qFormat/>
     <w:tblPr>
       <w:tblInd w:w="0" w:type="dxa"/>
       <w:tblCellMar>

</xml_diff>